<commit_message>
docs final touches; some service operations moved in repository
</commit_message>
<xml_diff>
--- a/docs/event_managment.docx
+++ b/docs/event_managment.docx
@@ -592,7 +592,7 @@
                 <w:szCs w:val="22"/>
                 <w:lang w:val="en-US" w:eastAsia="en-US" w:bidi="ar-SA"/>
               </w:rPr>
-              <w:t>Participant</w:t>
+              <w:t>Registered user</w:t>
             </w:r>
             <w:r>
               <w:rPr>
@@ -676,7 +676,37 @@
                 <w:szCs w:val="22"/>
                 <w:lang w:val="en-US" w:eastAsia="en-US" w:bidi="ar-SA"/>
               </w:rPr>
-              <w:t>type of responsible person who manages event.</w:t>
+              <w:t xml:space="preserve">type of responsible person who manages </w:t>
+            </w:r>
+            <w:r>
+              <w:rPr>
+                <w:rFonts w:eastAsia="Calibri" w:cs="Arial" w:ascii="Arial" w:hAnsi="Arial"/>
+                <w:kern w:val="0"/>
+                <w:sz w:val="22"/>
+                <w:szCs w:val="22"/>
+                <w:lang w:val="en-US" w:eastAsia="en-US" w:bidi="ar-SA"/>
+              </w:rPr>
+              <w:t xml:space="preserve">own created </w:t>
+            </w:r>
+            <w:r>
+              <w:rPr>
+                <w:rFonts w:eastAsia="Calibri" w:cs="Arial" w:ascii="Arial" w:hAnsi="Arial"/>
+                <w:kern w:val="0"/>
+                <w:sz w:val="22"/>
+                <w:szCs w:val="22"/>
+                <w:lang w:val="en-US" w:eastAsia="en-US" w:bidi="ar-SA"/>
+              </w:rPr>
+              <w:t>event</w:t>
+            </w:r>
+            <w:r>
+              <w:rPr>
+                <w:rFonts w:eastAsia="Calibri" w:cs="Arial" w:ascii="Arial" w:hAnsi="Arial"/>
+                <w:kern w:val="0"/>
+                <w:sz w:val="22"/>
+                <w:szCs w:val="22"/>
+                <w:lang w:val="en-US" w:eastAsia="en-US" w:bidi="ar-SA"/>
+              </w:rPr>
+              <w:t>s</w:t>
             </w:r>
           </w:p>
           <w:p>
@@ -1145,7 +1175,9 @@
               </w:rPr>
             </w:pPr>
             <w:r>
-              <w:rPr/>
+              <w:rPr>
+                <w:lang w:val="en-US"/>
+              </w:rPr>
             </w:r>
           </w:p>
         </w:tc>
@@ -1182,7 +1214,7 @@
                 <w:szCs w:val="22"/>
                 <w:lang w:val="en-US" w:eastAsia="en-US" w:bidi="ar-SA"/>
               </w:rPr>
-              <w:t>Anonymous User, Administrator</w:t>
+              <w:t>Anonymous User</w:t>
             </w:r>
           </w:p>
         </w:tc>
@@ -1252,14 +1284,14 @@
                 <w:rFonts w:cs="Arial" w:ascii="Arial" w:hAnsi="Arial"/>
                 <w:lang w:val="en-US"/>
               </w:rPr>
-              <w:t xml:space="preserve">Participant User can view and enroll events. </w:t>
+              <w:t>Registered</w:t>
             </w:r>
             <w:r>
               <w:rPr>
                 <w:rFonts w:cs="Arial" w:ascii="Arial" w:hAnsi="Arial"/>
                 <w:lang w:val="en-US"/>
               </w:rPr>
-              <w:t>If he is already enrrolled the button for enrolling is not active.</w:t>
+              <w:t xml:space="preserve"> User can view and enroll events. If he is already enrrolled the button for enrolling is not active.</w:t>
             </w:r>
           </w:p>
         </w:tc>
@@ -1294,6 +1326,7 @@
                 <w:rFonts w:eastAsia="Times New Roman" w:cs="Arial" w:ascii="Arial" w:hAnsi="Arial"/>
                 <w:lang w:eastAsia="zh-CN"/>
               </w:rPr>
+              <w:t>Registered User</w:t>
             </w:r>
           </w:p>
         </w:tc>
@@ -1408,7 +1441,7 @@
                 <w:szCs w:val="22"/>
                 <w:lang w:val="en-US" w:eastAsia="en-US" w:bidi="ar-SA"/>
               </w:rPr>
-              <w:t>Participant</w:t>
+              <w:t>Registered user</w:t>
             </w:r>
             <w:r>
               <w:rPr>
@@ -1462,6 +1495,28 @@
                 <w:lang w:val="bg-BG" w:eastAsia="en-US" w:bidi="ar-SA"/>
               </w:rPr>
               <w:t>).</w:t>
+            </w:r>
+          </w:p>
+          <w:p>
+            <w:pPr>
+              <w:pStyle w:val="Normal"/>
+              <w:widowControl w:val="false"/>
+              <w:suppressAutoHyphens w:val="true"/>
+              <w:spacing w:lineRule="auto" w:line="240" w:before="0" w:after="0"/>
+              <w:jc w:val="left"/>
+              <w:rPr>
+                <w:lang w:val="en-US"/>
+              </w:rPr>
+            </w:pPr>
+            <w:r>
+              <w:rPr>
+                <w:rFonts w:eastAsia="Calibri" w:cs="Arial" w:ascii="Arial" w:hAnsi="Arial"/>
+                <w:kern w:val="0"/>
+                <w:sz w:val="22"/>
+                <w:szCs w:val="22"/>
+                <w:lang w:val="en-US" w:eastAsia="en-US" w:bidi="ar-SA"/>
+              </w:rPr>
+              <w:t>Anonymous user can register account. The assigned role is REGISTERED_USER</w:t>
             </w:r>
           </w:p>
         </w:tc>
@@ -1494,8 +1549,24 @@
             <w:r>
               <w:rPr>
                 <w:rFonts w:eastAsia="Times New Roman" w:cs="Arial" w:ascii="Arial" w:hAnsi="Arial"/>
-                <w:lang w:eastAsia="zh-CN"/>
-              </w:rPr>
+                <w:i/>
+                <w:kern w:val="0"/>
+                <w:sz w:val="22"/>
+                <w:szCs w:val="22"/>
+                <w:lang w:val="en-US" w:eastAsia="en-US" w:bidi="ar-SA"/>
+              </w:rPr>
+              <w:t xml:space="preserve">Anonymous User, </w:t>
+            </w:r>
+            <w:r>
+              <w:rPr>
+                <w:rFonts w:eastAsia="Times New Roman" w:cs="Arial" w:ascii="Arial" w:hAnsi="Arial"/>
+                <w:i/>
+                <w:kern w:val="0"/>
+                <w:sz w:val="22"/>
+                <w:szCs w:val="22"/>
+                <w:lang w:val="en-US" w:eastAsia="en-US" w:bidi="ar-SA"/>
+              </w:rPr>
+              <w:t>Registered User</w:t>
             </w:r>
           </w:p>
         </w:tc>
@@ -1705,7 +1776,7 @@
                 <w:szCs w:val="22"/>
                 <w:lang w:val="en-US" w:eastAsia="en-US" w:bidi="ar-SA"/>
               </w:rPr>
-              <w:t>Participant</w:t>
+              <w:t>Registered User</w:t>
             </w:r>
             <w:r>
               <w:rPr>
@@ -2490,29 +2561,7 @@
                 <w:szCs w:val="22"/>
                 <w:lang w:val="en-US" w:eastAsia="en-US" w:bidi="ar-SA"/>
               </w:rPr>
-              <w:t xml:space="preserve"> </w:t>
-            </w:r>
-            <w:r>
-              <w:rPr>
-                <w:rFonts w:eastAsia="Calibri" w:cs="Arial" w:ascii="Arial" w:hAnsi="Arial"/>
-                <w:i/>
-                <w:kern w:val="0"/>
-                <w:sz w:val="22"/>
-                <w:szCs w:val="22"/>
-                <w:lang w:val="en-US" w:eastAsia="en-US" w:bidi="ar-SA"/>
-              </w:rPr>
-              <w:t>can moderate</w:t>
-            </w:r>
-            <w:r>
-              <w:rPr>
-                <w:rFonts w:eastAsia="Calibri" w:cs="Arial" w:ascii="Arial" w:hAnsi="Arial"/>
-                <w:i/>
-                <w:kern w:val="0"/>
-                <w:sz w:val="22"/>
-                <w:szCs w:val="22"/>
-                <w:lang w:val="en-US" w:eastAsia="en-US" w:bidi="ar-SA"/>
-              </w:rPr>
-              <w:t xml:space="preserve"> </w:t>
+              <w:t xml:space="preserve"> can moderate </w:t>
             </w:r>
             <w:r>
               <w:rPr>
@@ -2596,47 +2645,7 @@
                 <w:szCs w:val="22"/>
                 <w:lang w:val="en-US" w:eastAsia="en-US" w:bidi="ar-SA"/>
               </w:rPr>
-              <w:t xml:space="preserve"> </w:t>
-            </w:r>
-            <w:r>
-              <w:rPr>
-                <w:rFonts w:eastAsia="Calibri" w:cs="Arial" w:ascii="Arial" w:hAnsi="Arial"/>
-                <w:kern w:val="0"/>
-                <w:sz w:val="22"/>
-                <w:szCs w:val="22"/>
-                <w:lang w:val="en-US" w:eastAsia="en-US" w:bidi="ar-SA"/>
-              </w:rPr>
-              <w:t>event inviation data</w:t>
-            </w:r>
-            <w:r>
-              <w:rPr>
-                <w:rFonts w:eastAsia="Calibri" w:cs="Arial" w:ascii="Arial" w:hAnsi="Arial"/>
-                <w:kern w:val="0"/>
-                <w:sz w:val="22"/>
-                <w:szCs w:val="22"/>
-                <w:lang w:val="en-US" w:eastAsia="en-US" w:bidi="ar-SA"/>
-              </w:rPr>
-              <w:t xml:space="preserve"> can follow responses from </w:t>
-            </w:r>
-            <w:r>
-              <w:rPr>
-                <w:rFonts w:eastAsia="Calibri" w:cs="Arial" w:ascii="Arial" w:hAnsi="Arial"/>
-                <w:kern w:val="0"/>
-                <w:sz w:val="22"/>
-                <w:szCs w:val="22"/>
-                <w:lang w:val="en-US" w:eastAsia="en-US" w:bidi="ar-SA"/>
-              </w:rPr>
-              <w:t>participants</w:t>
-            </w:r>
-            <w:r>
-              <w:rPr>
-                <w:rFonts w:eastAsia="Calibri" w:cs="Arial" w:ascii="Arial" w:hAnsi="Arial"/>
-                <w:kern w:val="0"/>
-                <w:sz w:val="22"/>
-                <w:szCs w:val="22"/>
-                <w:lang w:val="en-US" w:eastAsia="en-US" w:bidi="ar-SA"/>
-              </w:rPr>
-              <w:t>.</w:t>
+              <w:t xml:space="preserve"> event inviation data can follow responses from participants.</w:t>
             </w:r>
           </w:p>
         </w:tc>
@@ -2737,7 +2746,7 @@
                 <w:szCs w:val="22"/>
                 <w:lang w:val="en-US" w:eastAsia="en-US" w:bidi="ar-SA"/>
               </w:rPr>
-              <w:t>Participant</w:t>
+              <w:t>Registered User</w:t>
             </w:r>
             <w:r>
               <w:rPr>
@@ -2779,7 +2788,7 @@
                 <w:szCs w:val="22"/>
                 <w:lang w:val="en-US" w:eastAsia="en-US" w:bidi="ar-SA"/>
               </w:rPr>
-              <w:t>Participant</w:t>
+              <w:t>Registered User</w:t>
             </w:r>
           </w:p>
         </w:tc>
@@ -2820,29 +2829,7 @@
                 <w:szCs w:val="22"/>
                 <w:lang w:val="en-US" w:eastAsia="en-US" w:bidi="ar-SA"/>
               </w:rPr>
-              <w:t xml:space="preserve">Receive invitation to the </w:t>
-            </w:r>
-            <w:r>
-              <w:rPr>
-                <w:rFonts w:eastAsia="Calibri" w:cs="Arial" w:ascii="Arial" w:hAnsi="Arial"/>
-                <w:b/>
-                <w:kern w:val="0"/>
-                <w:sz w:val="22"/>
-                <w:szCs w:val="22"/>
-                <w:lang w:val="en-US" w:eastAsia="en-US" w:bidi="ar-SA"/>
-              </w:rPr>
-              <w:t>participant</w:t>
-            </w:r>
-            <w:r>
-              <w:rPr>
-                <w:rFonts w:eastAsia="Calibri" w:cs="Arial" w:ascii="Arial" w:hAnsi="Arial"/>
-                <w:b/>
-                <w:kern w:val="0"/>
-                <w:sz w:val="22"/>
-                <w:szCs w:val="22"/>
-                <w:lang w:val="en-US" w:eastAsia="en-US" w:bidi="ar-SA"/>
-              </w:rPr>
-              <w:t xml:space="preserve"> calendar</w:t>
+              <w:t>Receive invitation to the participant calendar</w:t>
             </w:r>
           </w:p>
         </w:tc>
@@ -2866,12 +2853,13 @@
             <w:r>
               <w:rPr>
                 <w:rFonts w:eastAsia="Calibri" w:cs="Arial" w:ascii="Arial" w:hAnsi="Arial"/>
-                <w:kern w:val="0"/>
-                <w:sz w:val="22"/>
-                <w:szCs w:val="22"/>
-                <w:lang w:val="en-US" w:eastAsia="en-US" w:bidi="ar-SA"/>
-              </w:rPr>
-              <w:t>Participant</w:t>
+                <w:i/>
+                <w:kern w:val="0"/>
+                <w:sz w:val="22"/>
+                <w:szCs w:val="22"/>
+                <w:lang w:val="en-US" w:eastAsia="en-US" w:bidi="ar-SA"/>
+              </w:rPr>
+              <w:t>Registered User</w:t>
             </w:r>
             <w:r>
               <w:rPr>
@@ -2912,7 +2900,7 @@
                 <w:szCs w:val="22"/>
                 <w:lang w:val="en-US" w:eastAsia="en-US" w:bidi="ar-SA"/>
               </w:rPr>
-              <w:t>Participant</w:t>
+              <w:t>Registered User</w:t>
             </w:r>
           </w:p>
         </w:tc>
@@ -3412,54 +3400,6 @@
               <w:t>.</w:t>
             </w:r>
           </w:p>
-        </w:tc>
-      </w:tr>
-      <w:tr>
-        <w:trPr/>
-        <w:tc>
-          <w:tcPr>
-            <w:tcW w:w="2688" w:type="dxa"/>
-            <w:tcBorders/>
-            <w:shd w:color="auto" w:fill="FDE9D9" w:themeFill="accent6" w:themeFillTint="33" w:val="clear"/>
-          </w:tcPr>
-          <w:p>
-            <w:pPr>
-              <w:pStyle w:val="ListParagraph"/>
-              <w:widowControl w:val="false"/>
-              <w:numPr>
-                <w:ilvl w:val="1"/>
-                <w:numId w:val="2"/>
-              </w:numPr>
-              <w:suppressAutoHyphens w:val="true"/>
-              <w:spacing w:lineRule="auto" w:line="240" w:before="0" w:after="0"/>
-              <w:ind w:left="450" w:hanging="450"/>
-              <w:contextualSpacing/>
-              <w:jc w:val="left"/>
-              <w:rPr>
-                <w:rFonts w:ascii="Arial" w:hAnsi="Arial" w:cs="Arial"/>
-                <w:b/>
-                <w:b/>
-              </w:rPr>
-            </w:pPr>
-            <w:r>
-              <w:rPr>
-                <w:rFonts w:eastAsia="Calibri" w:cs="Arial" w:ascii="Arial" w:hAnsi="Arial"/>
-                <w:b/>
-                <w:kern w:val="0"/>
-                <w:sz w:val="22"/>
-                <w:szCs w:val="22"/>
-                <w:lang w:val="en-US" w:eastAsia="en-US" w:bidi="ar-SA"/>
-              </w:rPr>
-              <w:t>Enroll Event</w:t>
-            </w:r>
-          </w:p>
-        </w:tc>
-        <w:tc>
-          <w:tcPr>
-            <w:tcW w:w="10347" w:type="dxa"/>
-            <w:tcBorders/>
-            <w:shd w:fill="auto" w:val="clear"/>
-          </w:tcPr>
           <w:p>
             <w:pPr>
               <w:pStyle w:val="Normal"/>
@@ -3482,6 +3422,7 @@
             <w:r>
               <w:rPr>
                 <w:rFonts w:eastAsia="Calibri" w:cs="Arial" w:ascii="Arial" w:hAnsi="Arial"/>
+                <w:i/>
                 <w:kern w:val="0"/>
                 <w:sz w:val="22"/>
                 <w:szCs w:val="22"/>
@@ -3492,6 +3433,7 @@
             <w:r>
               <w:rPr>
                 <w:rFonts w:eastAsia="Calibri" w:cs="Arial" w:ascii="Arial" w:hAnsi="Arial"/>
+                <w:i/>
                 <w:kern w:val="0"/>
                 <w:sz w:val="22"/>
                 <w:szCs w:val="22"/>
@@ -3502,6 +3444,7 @@
             <w:r>
               <w:rPr>
                 <w:rFonts w:eastAsia="Calibri" w:cs="Arial" w:ascii="Arial" w:hAnsi="Arial"/>
+                <w:i/>
                 <w:kern w:val="0"/>
                 <w:sz w:val="22"/>
                 <w:szCs w:val="22"/>
@@ -3510,54 +3453,6 @@
               <w:t>.</w:t>
             </w:r>
           </w:p>
-        </w:tc>
-      </w:tr>
-      <w:tr>
-        <w:trPr/>
-        <w:tc>
-          <w:tcPr>
-            <w:tcW w:w="2688" w:type="dxa"/>
-            <w:tcBorders/>
-            <w:shd w:color="auto" w:fill="FDE9D9" w:themeFill="accent6" w:themeFillTint="33" w:val="clear"/>
-          </w:tcPr>
-          <w:p>
-            <w:pPr>
-              <w:pStyle w:val="ListParagraph"/>
-              <w:widowControl w:val="false"/>
-              <w:numPr>
-                <w:ilvl w:val="1"/>
-                <w:numId w:val="2"/>
-              </w:numPr>
-              <w:suppressAutoHyphens w:val="true"/>
-              <w:spacing w:lineRule="auto" w:line="240" w:before="0" w:after="0"/>
-              <w:ind w:left="450" w:hanging="450"/>
-              <w:contextualSpacing/>
-              <w:jc w:val="left"/>
-              <w:rPr>
-                <w:rFonts w:ascii="Arial" w:hAnsi="Arial" w:cs="Arial"/>
-                <w:b/>
-                <w:b/>
-              </w:rPr>
-            </w:pPr>
-            <w:r>
-              <w:rPr>
-                <w:rFonts w:eastAsia="Calibri" w:cs="Arial" w:ascii="Arial" w:hAnsi="Arial"/>
-                <w:b/>
-                <w:kern w:val="0"/>
-                <w:sz w:val="22"/>
-                <w:szCs w:val="22"/>
-                <w:lang w:val="en-US" w:eastAsia="en-US" w:bidi="ar-SA"/>
-              </w:rPr>
-              <w:t>List of completed registrations for the event</w:t>
-            </w:r>
-          </w:p>
-        </w:tc>
-        <w:tc>
-          <w:tcPr>
-            <w:tcW w:w="10347" w:type="dxa"/>
-            <w:tcBorders/>
-            <w:shd w:fill="auto" w:val="clear"/>
-          </w:tcPr>
           <w:p>
             <w:pPr>
               <w:pStyle w:val="Normal"/>
@@ -3580,6 +3475,7 @@
             <w:r>
               <w:rPr>
                 <w:rFonts w:eastAsia="Calibri" w:cs="Arial" w:ascii="Arial" w:hAnsi="Arial"/>
+                <w:i/>
                 <w:kern w:val="0"/>
                 <w:sz w:val="22"/>
                 <w:szCs w:val="22"/>
@@ -3590,6 +3486,7 @@
             <w:r>
               <w:rPr>
                 <w:rFonts w:eastAsia="Calibri" w:cs="Arial" w:ascii="Arial" w:hAnsi="Arial"/>
+                <w:i/>
                 <w:kern w:val="0"/>
                 <w:sz w:val="22"/>
                 <w:szCs w:val="22"/>
@@ -4320,15 +4217,7 @@
       </w:pPr>
       <w:r>
         <w:rPr/>
-        <w:t>4.</w:t>
-      </w:r>
-      <w:r>
-        <w:rPr/>
-        <w:t>3</w:t>
-      </w:r>
-      <w:r>
-        <w:rPr/>
-        <w:t xml:space="preserve"> Each </w:t>
+        <w:t xml:space="preserve">4.3 Each </w:t>
       </w:r>
       <w:r>
         <w:rPr>
@@ -4431,15 +4320,7 @@
       </w:pPr>
       <w:r>
         <w:rPr/>
-        <w:t>4.</w:t>
-      </w:r>
-      <w:r>
-        <w:rPr/>
-        <w:t>4</w:t>
-      </w:r>
-      <w:r>
-        <w:rPr/>
-        <w:t xml:space="preserve"> Each </w:t>
+        <w:t xml:space="preserve">4.4 Each </w:t>
       </w:r>
       <w:r>
         <w:rPr>
@@ -4718,15 +4599,7 @@
       </w:pPr>
       <w:r>
         <w:rPr/>
-        <w:t>4.</w:t>
-      </w:r>
-      <w:r>
-        <w:rPr/>
-        <w:t>5</w:t>
-      </w:r>
-      <w:r>
-        <w:rPr/>
-        <w:t xml:space="preserve"> Each </w:t>
+        <w:t xml:space="preserve">4.5 Each </w:t>
       </w:r>
       <w:r>
         <w:rPr>
@@ -4808,15 +4681,7 @@
       </w:pPr>
       <w:r>
         <w:rPr/>
-        <w:t>4.</w:t>
-      </w:r>
-      <w:r>
-        <w:rPr/>
-        <w:t>6</w:t>
-      </w:r>
-      <w:r>
-        <w:rPr/>
-        <w:t xml:space="preserve"> Each </w:t>
+        <w:t xml:space="preserve">4.6 Each </w:t>
       </w:r>
       <w:r>
         <w:rPr>
@@ -4985,15 +4850,7 @@
       </w:pPr>
       <w:r>
         <w:rPr/>
-        <w:t>4.</w:t>
-      </w:r>
-      <w:r>
-        <w:rPr/>
-        <w:t>7</w:t>
-      </w:r>
-      <w:r>
-        <w:rPr/>
-        <w:t xml:space="preserve"> Each </w:t>
+        <w:t xml:space="preserve">4.7 Each </w:t>
       </w:r>
       <w:r>
         <w:rPr>
@@ -5053,15 +4910,7 @@
       </w:pPr>
       <w:r>
         <w:rPr/>
-        <w:t>4.</w:t>
-      </w:r>
-      <w:r>
-        <w:rPr/>
-        <w:t>8</w:t>
-      </w:r>
-      <w:r>
-        <w:rPr/>
-        <w:t xml:space="preserve"> Each </w:t>
+        <w:t xml:space="preserve">4.8 Each </w:t>
       </w:r>
       <w:r>
         <w:rPr>
@@ -5186,15 +5035,7 @@
       </w:pPr>
       <w:r>
         <w:rPr/>
-        <w:t>4.</w:t>
-      </w:r>
-      <w:r>
-        <w:rPr/>
-        <w:t>9</w:t>
-      </w:r>
-      <w:r>
-        <w:rPr/>
-        <w:t xml:space="preserve"> Each </w:t>
+        <w:t xml:space="preserve">4.9 Each </w:t>
       </w:r>
       <w:r>
         <w:rPr>
@@ -5254,15 +5095,7 @@
       </w:pPr>
       <w:r>
         <w:rPr/>
-        <w:t>4.</w:t>
-      </w:r>
-      <w:r>
-        <w:rPr/>
-        <w:t>10</w:t>
-      </w:r>
-      <w:r>
-        <w:rPr/>
-        <w:t xml:space="preserve"> Each </w:t>
+        <w:t xml:space="preserve">4.10 Each </w:t>
       </w:r>
       <w:r>
         <w:rPr>
@@ -5605,7 +5438,7 @@
         <w:b/>
         <w:rFonts w:eastAsia="Times New Roman" w:cs="Times New Roman"/>
       </w:rPr>
-      <w:t>12</w:t>
+      <w:t>7</w:t>
     </w:r>
     <w:r>
       <w:rPr>

</xml_diff>